<commit_message>
menambahkan daftar isi dan silabus
</commit_message>
<xml_diff>
--- a/CODEIGNITER 3 FROM NEWBIE TO KYUBIE.docx
+++ b/CODEIGNITER 3 FROM NEWBIE TO KYUBIE.docx
@@ -5,24 +5,2414 @@
     <w:p>
       <w:pPr>
         <w:jc w:val="center"/>
-      </w:pPr>
-      <w:r>
+        <w:rPr>
+          <w:sz w:val="32"/>
+        </w:rPr>
+      </w:pPr>
+      <w:r>
+        <w:rPr>
+          <w:sz w:val="32"/>
+        </w:rPr>
         <w:t xml:space="preserve">CODEIGNITER 3 </w:t>
       </w:r>
     </w:p>
     <w:p>
       <w:pPr>
         <w:jc w:val="center"/>
-      </w:pPr>
-      <w:r>
+        <w:rPr>
+          <w:sz w:val="32"/>
+        </w:rPr>
+      </w:pPr>
+      <w:r>
+        <w:rPr>
+          <w:sz w:val="32"/>
+        </w:rPr>
         <w:t>FROM NEWBIE TO KYUBI</w:t>
       </w:r>
       <w:r>
+        <w:rPr>
+          <w:sz w:val="32"/>
+        </w:rPr>
         <w:t>E</w:t>
       </w:r>
-      <w:bookmarkStart w:id="0" w:name="_GoBack"/>
+    </w:p>
+    <w:p>
+      <w:pPr>
+        <w:rPr>
+          <w:sz w:val="32"/>
+        </w:rPr>
+      </w:pPr>
+      <w:r>
+        <w:rPr>
+          <w:sz w:val="32"/>
+        </w:rPr>
+        <w:br w:type="page"/>
+      </w:r>
+    </w:p>
+    <w:sdt>
+      <w:sdtPr>
+        <w:id w:val="1889915895"/>
+        <w:docPartObj>
+          <w:docPartGallery w:val="Table of Contents"/>
+          <w:docPartUnique/>
+        </w:docPartObj>
+      </w:sdtPr>
+      <w:sdtEndPr>
+        <w:rPr>
+          <w:rFonts w:asciiTheme="minorHAnsi" w:eastAsiaTheme="minorHAnsi" w:hAnsiTheme="minorHAnsi" w:cstheme="minorBidi"/>
+          <w:b/>
+          <w:bCs/>
+          <w:noProof/>
+          <w:color w:val="auto"/>
+          <w:sz w:val="22"/>
+          <w:szCs w:val="22"/>
+          <w:lang w:val="id-ID"/>
+        </w:rPr>
+      </w:sdtEndPr>
+      <w:sdtContent>
+        <w:p>
+          <w:pPr>
+            <w:pStyle w:val="TOCHeading"/>
+            <w:jc w:val="center"/>
+            <w:rPr>
+              <w:lang w:val="id-ID"/>
+            </w:rPr>
+          </w:pPr>
+          <w:r>
+            <w:rPr>
+              <w:lang w:val="id-ID"/>
+            </w:rPr>
+            <w:t>DAFTAR ISI</w:t>
+          </w:r>
+        </w:p>
+        <w:p/>
+        <w:p>
+          <w:pPr>
+            <w:pStyle w:val="TOC1"/>
+            <w:tabs>
+              <w:tab w:val="right" w:leader="dot" w:pos="9016"/>
+            </w:tabs>
+            <w:rPr>
+              <w:noProof/>
+            </w:rPr>
+          </w:pPr>
+          <w:r>
+            <w:fldChar w:fldCharType="begin"/>
+          </w:r>
+          <w:r>
+            <w:instrText xml:space="preserve"> TOC \o "1-3" \h \z \u </w:instrText>
+          </w:r>
+          <w:r>
+            <w:fldChar w:fldCharType="separate"/>
+          </w:r>
+          <w:hyperlink w:anchor="_Toc491467652" w:history="1">
+            <w:r>
+              <w:rPr>
+                <w:rStyle w:val="Hyperlink"/>
+                <w:noProof/>
+              </w:rPr>
+              <w:t>DAY 1</w:t>
+            </w:r>
+            <w:r>
+              <w:rPr>
+                <w:noProof/>
+                <w:webHidden/>
+              </w:rPr>
+              <w:tab/>
+            </w:r>
+            <w:r>
+              <w:rPr>
+                <w:noProof/>
+                <w:webHidden/>
+              </w:rPr>
+              <w:fldChar w:fldCharType="begin"/>
+            </w:r>
+            <w:r>
+              <w:rPr>
+                <w:noProof/>
+                <w:webHidden/>
+              </w:rPr>
+              <w:instrText xml:space="preserve"> PAGEREF _Toc491467652 \h </w:instrText>
+            </w:r>
+            <w:r>
+              <w:rPr>
+                <w:noProof/>
+                <w:webHidden/>
+              </w:rPr>
+            </w:r>
+            <w:r>
+              <w:rPr>
+                <w:noProof/>
+                <w:webHidden/>
+              </w:rPr>
+              <w:fldChar w:fldCharType="separate"/>
+            </w:r>
+            <w:r>
+              <w:rPr>
+                <w:noProof/>
+                <w:webHidden/>
+              </w:rPr>
+              <w:t>3</w:t>
+            </w:r>
+            <w:r>
+              <w:rPr>
+                <w:noProof/>
+                <w:webHidden/>
+              </w:rPr>
+              <w:fldChar w:fldCharType="end"/>
+            </w:r>
+          </w:hyperlink>
+        </w:p>
+        <w:p>
+          <w:pPr>
+            <w:pStyle w:val="TOC2"/>
+            <w:tabs>
+              <w:tab w:val="left" w:pos="880"/>
+              <w:tab w:val="right" w:leader="dot" w:pos="9016"/>
+            </w:tabs>
+            <w:rPr>
+              <w:noProof/>
+            </w:rPr>
+          </w:pPr>
+          <w:hyperlink w:anchor="_Toc491467653" w:history="1">
+            <w:r>
+              <w:rPr>
+                <w:rStyle w:val="Hyperlink"/>
+                <w:noProof/>
+              </w:rPr>
+              <w:t>1.1</w:t>
+            </w:r>
+            <w:r>
+              <w:rPr>
+                <w:noProof/>
+              </w:rPr>
+              <w:t xml:space="preserve"> </w:t>
+            </w:r>
+            <w:r>
+              <w:rPr>
+                <w:rStyle w:val="Hyperlink"/>
+                <w:noProof/>
+              </w:rPr>
+              <w:t>Install Text Editor</w:t>
+            </w:r>
+            <w:r>
+              <w:rPr>
+                <w:noProof/>
+                <w:webHidden/>
+              </w:rPr>
+              <w:tab/>
+            </w:r>
+            <w:r>
+              <w:rPr>
+                <w:noProof/>
+                <w:webHidden/>
+              </w:rPr>
+              <w:fldChar w:fldCharType="begin"/>
+            </w:r>
+            <w:r>
+              <w:rPr>
+                <w:noProof/>
+                <w:webHidden/>
+              </w:rPr>
+              <w:instrText xml:space="preserve"> PAGEREF _Toc491467653 \h </w:instrText>
+            </w:r>
+            <w:r>
+              <w:rPr>
+                <w:noProof/>
+                <w:webHidden/>
+              </w:rPr>
+            </w:r>
+            <w:r>
+              <w:rPr>
+                <w:noProof/>
+                <w:webHidden/>
+              </w:rPr>
+              <w:fldChar w:fldCharType="separate"/>
+            </w:r>
+            <w:r>
+              <w:rPr>
+                <w:noProof/>
+                <w:webHidden/>
+              </w:rPr>
+              <w:t>3</w:t>
+            </w:r>
+            <w:r>
+              <w:rPr>
+                <w:noProof/>
+                <w:webHidden/>
+              </w:rPr>
+              <w:fldChar w:fldCharType="end"/>
+            </w:r>
+          </w:hyperlink>
+        </w:p>
+        <w:p>
+          <w:pPr>
+            <w:pStyle w:val="TOC3"/>
+            <w:tabs>
+              <w:tab w:val="left" w:pos="1320"/>
+              <w:tab w:val="right" w:leader="dot" w:pos="9016"/>
+            </w:tabs>
+            <w:rPr>
+              <w:noProof/>
+            </w:rPr>
+          </w:pPr>
+          <w:hyperlink w:anchor="_Toc491467654" w:history="1">
+            <w:r>
+              <w:rPr>
+                <w:rStyle w:val="Hyperlink"/>
+                <w:noProof/>
+              </w:rPr>
+              <w:t>1.1.1</w:t>
+            </w:r>
+            <w:r>
+              <w:rPr>
+                <w:noProof/>
+              </w:rPr>
+              <w:t xml:space="preserve"> </w:t>
+            </w:r>
+            <w:r>
+              <w:rPr>
+                <w:rStyle w:val="Hyperlink"/>
+                <w:noProof/>
+              </w:rPr>
+              <w:t>Sublime Text 3</w:t>
+            </w:r>
+            <w:r>
+              <w:rPr>
+                <w:noProof/>
+                <w:webHidden/>
+              </w:rPr>
+              <w:tab/>
+            </w:r>
+            <w:r>
+              <w:rPr>
+                <w:noProof/>
+                <w:webHidden/>
+              </w:rPr>
+              <w:fldChar w:fldCharType="begin"/>
+            </w:r>
+            <w:r>
+              <w:rPr>
+                <w:noProof/>
+                <w:webHidden/>
+              </w:rPr>
+              <w:instrText xml:space="preserve"> PAGEREF _Toc491467654 \h </w:instrText>
+            </w:r>
+            <w:r>
+              <w:rPr>
+                <w:noProof/>
+                <w:webHidden/>
+              </w:rPr>
+            </w:r>
+            <w:r>
+              <w:rPr>
+                <w:noProof/>
+                <w:webHidden/>
+              </w:rPr>
+              <w:fldChar w:fldCharType="separate"/>
+            </w:r>
+            <w:r>
+              <w:rPr>
+                <w:noProof/>
+                <w:webHidden/>
+              </w:rPr>
+              <w:t>3</w:t>
+            </w:r>
+            <w:r>
+              <w:rPr>
+                <w:noProof/>
+                <w:webHidden/>
+              </w:rPr>
+              <w:fldChar w:fldCharType="end"/>
+            </w:r>
+          </w:hyperlink>
+        </w:p>
+        <w:p>
+          <w:pPr>
+            <w:pStyle w:val="TOC3"/>
+            <w:tabs>
+              <w:tab w:val="right" w:leader="dot" w:pos="9016"/>
+            </w:tabs>
+            <w:rPr>
+              <w:noProof/>
+            </w:rPr>
+          </w:pPr>
+          <w:hyperlink w:anchor="_Toc491467655" w:history="1">
+            <w:r>
+              <w:rPr>
+                <w:rStyle w:val="Hyperlink"/>
+                <w:noProof/>
+              </w:rPr>
+              <w:t>1.1.2 Install Package Control</w:t>
+            </w:r>
+            <w:r>
+              <w:rPr>
+                <w:noProof/>
+                <w:webHidden/>
+              </w:rPr>
+              <w:tab/>
+            </w:r>
+            <w:r>
+              <w:rPr>
+                <w:noProof/>
+                <w:webHidden/>
+              </w:rPr>
+              <w:fldChar w:fldCharType="begin"/>
+            </w:r>
+            <w:r>
+              <w:rPr>
+                <w:noProof/>
+                <w:webHidden/>
+              </w:rPr>
+              <w:instrText xml:space="preserve"> PAGEREF _Toc491467655 \h </w:instrText>
+            </w:r>
+            <w:r>
+              <w:rPr>
+                <w:noProof/>
+                <w:webHidden/>
+              </w:rPr>
+            </w:r>
+            <w:r>
+              <w:rPr>
+                <w:noProof/>
+                <w:webHidden/>
+              </w:rPr>
+              <w:fldChar w:fldCharType="separate"/>
+            </w:r>
+            <w:r>
+              <w:rPr>
+                <w:noProof/>
+                <w:webHidden/>
+              </w:rPr>
+              <w:t>3</w:t>
+            </w:r>
+            <w:r>
+              <w:rPr>
+                <w:noProof/>
+                <w:webHidden/>
+              </w:rPr>
+              <w:fldChar w:fldCharType="end"/>
+            </w:r>
+          </w:hyperlink>
+        </w:p>
+        <w:p>
+          <w:pPr>
+            <w:pStyle w:val="TOC2"/>
+            <w:tabs>
+              <w:tab w:val="right" w:leader="dot" w:pos="9016"/>
+            </w:tabs>
+            <w:rPr>
+              <w:noProof/>
+            </w:rPr>
+          </w:pPr>
+          <w:hyperlink w:anchor="_Toc491467656" w:history="1">
+            <w:r>
+              <w:rPr>
+                <w:rStyle w:val="Hyperlink"/>
+                <w:noProof/>
+              </w:rPr>
+              <w:t>1.2 Intoduction Codeigniter User Guide</w:t>
+            </w:r>
+            <w:r>
+              <w:rPr>
+                <w:noProof/>
+                <w:webHidden/>
+              </w:rPr>
+              <w:tab/>
+            </w:r>
+            <w:r>
+              <w:rPr>
+                <w:noProof/>
+                <w:webHidden/>
+              </w:rPr>
+              <w:fldChar w:fldCharType="begin"/>
+            </w:r>
+            <w:r>
+              <w:rPr>
+                <w:noProof/>
+                <w:webHidden/>
+              </w:rPr>
+              <w:instrText xml:space="preserve"> PAGEREF _Toc491467656 \h </w:instrText>
+            </w:r>
+            <w:r>
+              <w:rPr>
+                <w:noProof/>
+                <w:webHidden/>
+              </w:rPr>
+            </w:r>
+            <w:r>
+              <w:rPr>
+                <w:noProof/>
+                <w:webHidden/>
+              </w:rPr>
+              <w:fldChar w:fldCharType="separate"/>
+            </w:r>
+            <w:r>
+              <w:rPr>
+                <w:noProof/>
+                <w:webHidden/>
+              </w:rPr>
+              <w:t>3</w:t>
+            </w:r>
+            <w:r>
+              <w:rPr>
+                <w:noProof/>
+                <w:webHidden/>
+              </w:rPr>
+              <w:fldChar w:fldCharType="end"/>
+            </w:r>
+          </w:hyperlink>
+        </w:p>
+        <w:p>
+          <w:pPr>
+            <w:pStyle w:val="TOC2"/>
+            <w:tabs>
+              <w:tab w:val="right" w:leader="dot" w:pos="9016"/>
+            </w:tabs>
+            <w:rPr>
+              <w:noProof/>
+            </w:rPr>
+          </w:pPr>
+          <w:hyperlink w:anchor="_Toc491467657" w:history="1">
+            <w:r>
+              <w:rPr>
+                <w:rStyle w:val="Hyperlink"/>
+                <w:noProof/>
+              </w:rPr>
+              <w:t>1.3 Mengenal MVC</w:t>
+            </w:r>
+            <w:r>
+              <w:rPr>
+                <w:noProof/>
+                <w:webHidden/>
+              </w:rPr>
+              <w:tab/>
+            </w:r>
+            <w:r>
+              <w:rPr>
+                <w:noProof/>
+                <w:webHidden/>
+              </w:rPr>
+              <w:fldChar w:fldCharType="begin"/>
+            </w:r>
+            <w:r>
+              <w:rPr>
+                <w:noProof/>
+                <w:webHidden/>
+              </w:rPr>
+              <w:instrText xml:space="preserve"> PAGEREF _Toc491467657 \h </w:instrText>
+            </w:r>
+            <w:r>
+              <w:rPr>
+                <w:noProof/>
+                <w:webHidden/>
+              </w:rPr>
+            </w:r>
+            <w:r>
+              <w:rPr>
+                <w:noProof/>
+                <w:webHidden/>
+              </w:rPr>
+              <w:fldChar w:fldCharType="separate"/>
+            </w:r>
+            <w:r>
+              <w:rPr>
+                <w:noProof/>
+                <w:webHidden/>
+              </w:rPr>
+              <w:t>3</w:t>
+            </w:r>
+            <w:r>
+              <w:rPr>
+                <w:noProof/>
+                <w:webHidden/>
+              </w:rPr>
+              <w:fldChar w:fldCharType="end"/>
+            </w:r>
+          </w:hyperlink>
+        </w:p>
+        <w:p>
+          <w:pPr>
+            <w:pStyle w:val="TOC2"/>
+            <w:tabs>
+              <w:tab w:val="right" w:leader="dot" w:pos="9016"/>
+            </w:tabs>
+            <w:rPr>
+              <w:noProof/>
+            </w:rPr>
+          </w:pPr>
+          <w:hyperlink w:anchor="_Toc491467658" w:history="1">
+            <w:r>
+              <w:rPr>
+                <w:rStyle w:val="Hyperlink"/>
+                <w:noProof/>
+              </w:rPr>
+              <w:t>1.4 Menjelaskan MVC Coding</w:t>
+            </w:r>
+            <w:r>
+              <w:rPr>
+                <w:noProof/>
+                <w:webHidden/>
+              </w:rPr>
+              <w:tab/>
+            </w:r>
+            <w:r>
+              <w:rPr>
+                <w:noProof/>
+                <w:webHidden/>
+              </w:rPr>
+              <w:fldChar w:fldCharType="begin"/>
+            </w:r>
+            <w:r>
+              <w:rPr>
+                <w:noProof/>
+                <w:webHidden/>
+              </w:rPr>
+              <w:instrText xml:space="preserve"> PAGEREF _Toc491467658 \h </w:instrText>
+            </w:r>
+            <w:r>
+              <w:rPr>
+                <w:noProof/>
+                <w:webHidden/>
+              </w:rPr>
+            </w:r>
+            <w:r>
+              <w:rPr>
+                <w:noProof/>
+                <w:webHidden/>
+              </w:rPr>
+              <w:fldChar w:fldCharType="separate"/>
+            </w:r>
+            <w:r>
+              <w:rPr>
+                <w:noProof/>
+                <w:webHidden/>
+              </w:rPr>
+              <w:t>3</w:t>
+            </w:r>
+            <w:r>
+              <w:rPr>
+                <w:noProof/>
+                <w:webHidden/>
+              </w:rPr>
+              <w:fldChar w:fldCharType="end"/>
+            </w:r>
+          </w:hyperlink>
+        </w:p>
+        <w:p>
+          <w:pPr>
+            <w:pStyle w:val="TOC2"/>
+            <w:tabs>
+              <w:tab w:val="right" w:leader="dot" w:pos="9016"/>
+            </w:tabs>
+            <w:rPr>
+              <w:noProof/>
+            </w:rPr>
+          </w:pPr>
+          <w:hyperlink w:anchor="_Toc491467659" w:history="1">
+            <w:r>
+              <w:rPr>
+                <w:rStyle w:val="Hyperlink"/>
+                <w:noProof/>
+              </w:rPr>
+              <w:t>1.5 Mengenal OOP Framework</w:t>
+            </w:r>
+            <w:r>
+              <w:rPr>
+                <w:noProof/>
+                <w:webHidden/>
+              </w:rPr>
+              <w:tab/>
+            </w:r>
+            <w:r>
+              <w:rPr>
+                <w:noProof/>
+                <w:webHidden/>
+              </w:rPr>
+              <w:fldChar w:fldCharType="begin"/>
+            </w:r>
+            <w:r>
+              <w:rPr>
+                <w:noProof/>
+                <w:webHidden/>
+              </w:rPr>
+              <w:instrText xml:space="preserve"> PAGEREF _Toc491467659 \h </w:instrText>
+            </w:r>
+            <w:r>
+              <w:rPr>
+                <w:noProof/>
+                <w:webHidden/>
+              </w:rPr>
+            </w:r>
+            <w:r>
+              <w:rPr>
+                <w:noProof/>
+                <w:webHidden/>
+              </w:rPr>
+              <w:fldChar w:fldCharType="separate"/>
+            </w:r>
+            <w:r>
+              <w:rPr>
+                <w:noProof/>
+                <w:webHidden/>
+              </w:rPr>
+              <w:t>3</w:t>
+            </w:r>
+            <w:r>
+              <w:rPr>
+                <w:noProof/>
+                <w:webHidden/>
+              </w:rPr>
+              <w:fldChar w:fldCharType="end"/>
+            </w:r>
+          </w:hyperlink>
+        </w:p>
+        <w:p>
+          <w:pPr>
+            <w:pStyle w:val="TOC1"/>
+            <w:tabs>
+              <w:tab w:val="right" w:leader="dot" w:pos="9016"/>
+            </w:tabs>
+            <w:rPr>
+              <w:noProof/>
+            </w:rPr>
+          </w:pPr>
+          <w:hyperlink w:anchor="_Toc491467660" w:history="1">
+            <w:r>
+              <w:rPr>
+                <w:rStyle w:val="Hyperlink"/>
+                <w:noProof/>
+              </w:rPr>
+              <w:t>DAY 2</w:t>
+            </w:r>
+            <w:r>
+              <w:rPr>
+                <w:noProof/>
+                <w:webHidden/>
+              </w:rPr>
+              <w:tab/>
+            </w:r>
+            <w:r>
+              <w:rPr>
+                <w:noProof/>
+                <w:webHidden/>
+              </w:rPr>
+              <w:fldChar w:fldCharType="begin"/>
+            </w:r>
+            <w:r>
+              <w:rPr>
+                <w:noProof/>
+                <w:webHidden/>
+              </w:rPr>
+              <w:instrText xml:space="preserve"> PAGEREF _Toc491467660 \h </w:instrText>
+            </w:r>
+            <w:r>
+              <w:rPr>
+                <w:noProof/>
+                <w:webHidden/>
+              </w:rPr>
+            </w:r>
+            <w:r>
+              <w:rPr>
+                <w:noProof/>
+                <w:webHidden/>
+              </w:rPr>
+              <w:fldChar w:fldCharType="separate"/>
+            </w:r>
+            <w:r>
+              <w:rPr>
+                <w:noProof/>
+                <w:webHidden/>
+              </w:rPr>
+              <w:t>3</w:t>
+            </w:r>
+            <w:r>
+              <w:rPr>
+                <w:noProof/>
+                <w:webHidden/>
+              </w:rPr>
+              <w:fldChar w:fldCharType="end"/>
+            </w:r>
+          </w:hyperlink>
+        </w:p>
+        <w:p>
+          <w:pPr>
+            <w:pStyle w:val="TOC2"/>
+            <w:tabs>
+              <w:tab w:val="right" w:leader="dot" w:pos="9016"/>
+            </w:tabs>
+            <w:rPr>
+              <w:noProof/>
+            </w:rPr>
+          </w:pPr>
+          <w:hyperlink w:anchor="_Toc491467661" w:history="1">
+            <w:r>
+              <w:rPr>
+                <w:rStyle w:val="Hyperlink"/>
+                <w:noProof/>
+              </w:rPr>
+              <w:t>2.1 Setting config dan routes</w:t>
+            </w:r>
+            <w:r>
+              <w:rPr>
+                <w:noProof/>
+                <w:webHidden/>
+              </w:rPr>
+              <w:tab/>
+            </w:r>
+            <w:r>
+              <w:rPr>
+                <w:noProof/>
+                <w:webHidden/>
+              </w:rPr>
+              <w:fldChar w:fldCharType="begin"/>
+            </w:r>
+            <w:r>
+              <w:rPr>
+                <w:noProof/>
+                <w:webHidden/>
+              </w:rPr>
+              <w:instrText xml:space="preserve"> PAGEREF _Toc491467661 \h </w:instrText>
+            </w:r>
+            <w:r>
+              <w:rPr>
+                <w:noProof/>
+                <w:webHidden/>
+              </w:rPr>
+            </w:r>
+            <w:r>
+              <w:rPr>
+                <w:noProof/>
+                <w:webHidden/>
+              </w:rPr>
+              <w:fldChar w:fldCharType="separate"/>
+            </w:r>
+            <w:r>
+              <w:rPr>
+                <w:noProof/>
+                <w:webHidden/>
+              </w:rPr>
+              <w:t>3</w:t>
+            </w:r>
+            <w:r>
+              <w:rPr>
+                <w:noProof/>
+                <w:webHidden/>
+              </w:rPr>
+              <w:fldChar w:fldCharType="end"/>
+            </w:r>
+          </w:hyperlink>
+        </w:p>
+        <w:p>
+          <w:pPr>
+            <w:pStyle w:val="TOC2"/>
+            <w:tabs>
+              <w:tab w:val="right" w:leader="dot" w:pos="9016"/>
+            </w:tabs>
+            <w:rPr>
+              <w:noProof/>
+            </w:rPr>
+          </w:pPr>
+          <w:hyperlink w:anchor="_Toc491467662" w:history="1">
+            <w:r>
+              <w:rPr>
+                <w:rStyle w:val="Hyperlink"/>
+                <w:noProof/>
+              </w:rPr>
+              <w:t>2.2 Menghilangkan index.php</w:t>
+            </w:r>
+            <w:r>
+              <w:rPr>
+                <w:noProof/>
+                <w:webHidden/>
+              </w:rPr>
+              <w:tab/>
+            </w:r>
+            <w:r>
+              <w:rPr>
+                <w:noProof/>
+                <w:webHidden/>
+              </w:rPr>
+              <w:fldChar w:fldCharType="begin"/>
+            </w:r>
+            <w:r>
+              <w:rPr>
+                <w:noProof/>
+                <w:webHidden/>
+              </w:rPr>
+              <w:instrText xml:space="preserve"> PAGEREF _Toc491467662 \h </w:instrText>
+            </w:r>
+            <w:r>
+              <w:rPr>
+                <w:noProof/>
+                <w:webHidden/>
+              </w:rPr>
+            </w:r>
+            <w:r>
+              <w:rPr>
+                <w:noProof/>
+                <w:webHidden/>
+              </w:rPr>
+              <w:fldChar w:fldCharType="separate"/>
+            </w:r>
+            <w:r>
+              <w:rPr>
+                <w:noProof/>
+                <w:webHidden/>
+              </w:rPr>
+              <w:t>3</w:t>
+            </w:r>
+            <w:r>
+              <w:rPr>
+                <w:noProof/>
+                <w:webHidden/>
+              </w:rPr>
+              <w:fldChar w:fldCharType="end"/>
+            </w:r>
+          </w:hyperlink>
+        </w:p>
+        <w:p>
+          <w:pPr>
+            <w:pStyle w:val="TOC2"/>
+            <w:tabs>
+              <w:tab w:val="right" w:leader="dot" w:pos="9016"/>
+            </w:tabs>
+            <w:rPr>
+              <w:noProof/>
+            </w:rPr>
+          </w:pPr>
+          <w:hyperlink w:anchor="_Toc491467663" w:history="1">
+            <w:r>
+              <w:rPr>
+                <w:rStyle w:val="Hyperlink"/>
+                <w:noProof/>
+              </w:rPr>
+              <w:t>2.3 Membuka Web Codeigniter di localhost</w:t>
+            </w:r>
+            <w:r>
+              <w:rPr>
+                <w:noProof/>
+                <w:webHidden/>
+              </w:rPr>
+              <w:tab/>
+            </w:r>
+            <w:r>
+              <w:rPr>
+                <w:noProof/>
+                <w:webHidden/>
+              </w:rPr>
+              <w:fldChar w:fldCharType="begin"/>
+            </w:r>
+            <w:r>
+              <w:rPr>
+                <w:noProof/>
+                <w:webHidden/>
+              </w:rPr>
+              <w:instrText xml:space="preserve"> PAGEREF _Toc491467663 \h </w:instrText>
+            </w:r>
+            <w:r>
+              <w:rPr>
+                <w:noProof/>
+                <w:webHidden/>
+              </w:rPr>
+            </w:r>
+            <w:r>
+              <w:rPr>
+                <w:noProof/>
+                <w:webHidden/>
+              </w:rPr>
+              <w:fldChar w:fldCharType="separate"/>
+            </w:r>
+            <w:r>
+              <w:rPr>
+                <w:noProof/>
+                <w:webHidden/>
+              </w:rPr>
+              <w:t>3</w:t>
+            </w:r>
+            <w:r>
+              <w:rPr>
+                <w:noProof/>
+                <w:webHidden/>
+              </w:rPr>
+              <w:fldChar w:fldCharType="end"/>
+            </w:r>
+          </w:hyperlink>
+        </w:p>
+        <w:p>
+          <w:pPr>
+            <w:pStyle w:val="TOC2"/>
+            <w:tabs>
+              <w:tab w:val="right" w:leader="dot" w:pos="9016"/>
+            </w:tabs>
+            <w:rPr>
+              <w:noProof/>
+            </w:rPr>
+          </w:pPr>
+          <w:hyperlink w:anchor="_Toc491467664" w:history="1">
+            <w:r>
+              <w:rPr>
+                <w:rStyle w:val="Hyperlink"/>
+                <w:noProof/>
+              </w:rPr>
+              <w:t>2.4 Setting database.php</w:t>
+            </w:r>
+            <w:r>
+              <w:rPr>
+                <w:noProof/>
+                <w:webHidden/>
+              </w:rPr>
+              <w:tab/>
+            </w:r>
+            <w:r>
+              <w:rPr>
+                <w:noProof/>
+                <w:webHidden/>
+              </w:rPr>
+              <w:fldChar w:fldCharType="begin"/>
+            </w:r>
+            <w:r>
+              <w:rPr>
+                <w:noProof/>
+                <w:webHidden/>
+              </w:rPr>
+              <w:instrText xml:space="preserve"> PAGEREF _Toc491467664 \h </w:instrText>
+            </w:r>
+            <w:r>
+              <w:rPr>
+                <w:noProof/>
+                <w:webHidden/>
+              </w:rPr>
+            </w:r>
+            <w:r>
+              <w:rPr>
+                <w:noProof/>
+                <w:webHidden/>
+              </w:rPr>
+              <w:fldChar w:fldCharType="separate"/>
+            </w:r>
+            <w:r>
+              <w:rPr>
+                <w:noProof/>
+                <w:webHidden/>
+              </w:rPr>
+              <w:t>3</w:t>
+            </w:r>
+            <w:r>
+              <w:rPr>
+                <w:noProof/>
+                <w:webHidden/>
+              </w:rPr>
+              <w:fldChar w:fldCharType="end"/>
+            </w:r>
+          </w:hyperlink>
+        </w:p>
+        <w:p>
+          <w:pPr>
+            <w:pStyle w:val="TOC2"/>
+            <w:tabs>
+              <w:tab w:val="right" w:leader="dot" w:pos="9016"/>
+            </w:tabs>
+            <w:rPr>
+              <w:noProof/>
+            </w:rPr>
+          </w:pPr>
+          <w:hyperlink w:anchor="_Toc491467665" w:history="1">
+            <w:r>
+              <w:rPr>
+                <w:rStyle w:val="Hyperlink"/>
+                <w:noProof/>
+              </w:rPr>
+              <w:t>2.5 Menampilkan database</w:t>
+            </w:r>
+            <w:r>
+              <w:rPr>
+                <w:noProof/>
+                <w:webHidden/>
+              </w:rPr>
+              <w:tab/>
+            </w:r>
+            <w:r>
+              <w:rPr>
+                <w:noProof/>
+                <w:webHidden/>
+              </w:rPr>
+              <w:fldChar w:fldCharType="begin"/>
+            </w:r>
+            <w:r>
+              <w:rPr>
+                <w:noProof/>
+                <w:webHidden/>
+              </w:rPr>
+              <w:instrText xml:space="preserve"> PAGEREF _Toc491467665 \h </w:instrText>
+            </w:r>
+            <w:r>
+              <w:rPr>
+                <w:noProof/>
+                <w:webHidden/>
+              </w:rPr>
+            </w:r>
+            <w:r>
+              <w:rPr>
+                <w:noProof/>
+                <w:webHidden/>
+              </w:rPr>
+              <w:fldChar w:fldCharType="separate"/>
+            </w:r>
+            <w:r>
+              <w:rPr>
+                <w:noProof/>
+                <w:webHidden/>
+              </w:rPr>
+              <w:t>3</w:t>
+            </w:r>
+            <w:r>
+              <w:rPr>
+                <w:noProof/>
+                <w:webHidden/>
+              </w:rPr>
+              <w:fldChar w:fldCharType="end"/>
+            </w:r>
+          </w:hyperlink>
+        </w:p>
+        <w:p>
+          <w:pPr>
+            <w:pStyle w:val="TOC2"/>
+            <w:tabs>
+              <w:tab w:val="right" w:leader="dot" w:pos="9016"/>
+            </w:tabs>
+            <w:rPr>
+              <w:noProof/>
+            </w:rPr>
+          </w:pPr>
+          <w:hyperlink w:anchor="_Toc491467666" w:history="1">
+            <w:r>
+              <w:rPr>
+                <w:rStyle w:val="Hyperlink"/>
+                <w:noProof/>
+              </w:rPr>
+              <w:t>2.6 Generating Query Result (result_aray(), result(), dll)</w:t>
+            </w:r>
+            <w:r>
+              <w:rPr>
+                <w:noProof/>
+                <w:webHidden/>
+              </w:rPr>
+              <w:tab/>
+            </w:r>
+            <w:r>
+              <w:rPr>
+                <w:noProof/>
+                <w:webHidden/>
+              </w:rPr>
+              <w:fldChar w:fldCharType="begin"/>
+            </w:r>
+            <w:r>
+              <w:rPr>
+                <w:noProof/>
+                <w:webHidden/>
+              </w:rPr>
+              <w:instrText xml:space="preserve"> PAGEREF _Toc491467666 \h </w:instrText>
+            </w:r>
+            <w:r>
+              <w:rPr>
+                <w:noProof/>
+                <w:webHidden/>
+              </w:rPr>
+            </w:r>
+            <w:r>
+              <w:rPr>
+                <w:noProof/>
+                <w:webHidden/>
+              </w:rPr>
+              <w:fldChar w:fldCharType="separate"/>
+            </w:r>
+            <w:r>
+              <w:rPr>
+                <w:noProof/>
+                <w:webHidden/>
+              </w:rPr>
+              <w:t>3</w:t>
+            </w:r>
+            <w:r>
+              <w:rPr>
+                <w:noProof/>
+                <w:webHidden/>
+              </w:rPr>
+              <w:fldChar w:fldCharType="end"/>
+            </w:r>
+          </w:hyperlink>
+        </w:p>
+        <w:p>
+          <w:pPr>
+            <w:pStyle w:val="TOC1"/>
+            <w:tabs>
+              <w:tab w:val="right" w:leader="dot" w:pos="9016"/>
+            </w:tabs>
+            <w:rPr>
+              <w:noProof/>
+            </w:rPr>
+          </w:pPr>
+          <w:hyperlink w:anchor="_Toc491467667" w:history="1">
+            <w:r>
+              <w:rPr>
+                <w:rStyle w:val="Hyperlink"/>
+                <w:noProof/>
+              </w:rPr>
+              <w:t>DAY 3</w:t>
+            </w:r>
+            <w:r>
+              <w:rPr>
+                <w:noProof/>
+                <w:webHidden/>
+              </w:rPr>
+              <w:tab/>
+            </w:r>
+            <w:r>
+              <w:rPr>
+                <w:noProof/>
+                <w:webHidden/>
+              </w:rPr>
+              <w:fldChar w:fldCharType="begin"/>
+            </w:r>
+            <w:r>
+              <w:rPr>
+                <w:noProof/>
+                <w:webHidden/>
+              </w:rPr>
+              <w:instrText xml:space="preserve"> PAGEREF _Toc491467667 \h </w:instrText>
+            </w:r>
+            <w:r>
+              <w:rPr>
+                <w:noProof/>
+                <w:webHidden/>
+              </w:rPr>
+            </w:r>
+            <w:r>
+              <w:rPr>
+                <w:noProof/>
+                <w:webHidden/>
+              </w:rPr>
+              <w:fldChar w:fldCharType="separate"/>
+            </w:r>
+            <w:r>
+              <w:rPr>
+                <w:noProof/>
+                <w:webHidden/>
+              </w:rPr>
+              <w:t>3</w:t>
+            </w:r>
+            <w:r>
+              <w:rPr>
+                <w:noProof/>
+                <w:webHidden/>
+              </w:rPr>
+              <w:fldChar w:fldCharType="end"/>
+            </w:r>
+          </w:hyperlink>
+        </w:p>
+        <w:p>
+          <w:pPr>
+            <w:pStyle w:val="TOC2"/>
+            <w:tabs>
+              <w:tab w:val="right" w:leader="dot" w:pos="9016"/>
+            </w:tabs>
+            <w:rPr>
+              <w:noProof/>
+            </w:rPr>
+          </w:pPr>
+          <w:hyperlink w:anchor="_Toc491467668" w:history="1">
+            <w:r>
+              <w:rPr>
+                <w:rStyle w:val="Hyperlink"/>
+                <w:noProof/>
+              </w:rPr>
+              <w:t>3.1 Download template</w:t>
+            </w:r>
+            <w:r>
+              <w:rPr>
+                <w:noProof/>
+                <w:webHidden/>
+              </w:rPr>
+              <w:tab/>
+            </w:r>
+            <w:r>
+              <w:rPr>
+                <w:noProof/>
+                <w:webHidden/>
+              </w:rPr>
+              <w:fldChar w:fldCharType="begin"/>
+            </w:r>
+            <w:r>
+              <w:rPr>
+                <w:noProof/>
+                <w:webHidden/>
+              </w:rPr>
+              <w:instrText xml:space="preserve"> PAGEREF _Toc491467668 \h </w:instrText>
+            </w:r>
+            <w:r>
+              <w:rPr>
+                <w:noProof/>
+                <w:webHidden/>
+              </w:rPr>
+            </w:r>
+            <w:r>
+              <w:rPr>
+                <w:noProof/>
+                <w:webHidden/>
+              </w:rPr>
+              <w:fldChar w:fldCharType="separate"/>
+            </w:r>
+            <w:r>
+              <w:rPr>
+                <w:noProof/>
+                <w:webHidden/>
+              </w:rPr>
+              <w:t>3</w:t>
+            </w:r>
+            <w:r>
+              <w:rPr>
+                <w:noProof/>
+                <w:webHidden/>
+              </w:rPr>
+              <w:fldChar w:fldCharType="end"/>
+            </w:r>
+          </w:hyperlink>
+        </w:p>
+        <w:p>
+          <w:pPr>
+            <w:pStyle w:val="TOC2"/>
+            <w:tabs>
+              <w:tab w:val="right" w:leader="dot" w:pos="9016"/>
+            </w:tabs>
+            <w:rPr>
+              <w:noProof/>
+            </w:rPr>
+          </w:pPr>
+          <w:hyperlink w:anchor="_Toc491467669" w:history="1">
+            <w:r>
+              <w:rPr>
+                <w:rStyle w:val="Hyperlink"/>
+                <w:noProof/>
+              </w:rPr>
+              <w:t>3.2 konfigurasi template dan codeigniter</w:t>
+            </w:r>
+            <w:r>
+              <w:rPr>
+                <w:noProof/>
+                <w:webHidden/>
+              </w:rPr>
+              <w:tab/>
+            </w:r>
+            <w:r>
+              <w:rPr>
+                <w:noProof/>
+                <w:webHidden/>
+              </w:rPr>
+              <w:fldChar w:fldCharType="begin"/>
+            </w:r>
+            <w:r>
+              <w:rPr>
+                <w:noProof/>
+                <w:webHidden/>
+              </w:rPr>
+              <w:instrText xml:space="preserve"> PAGEREF _Toc491467669 \h </w:instrText>
+            </w:r>
+            <w:r>
+              <w:rPr>
+                <w:noProof/>
+                <w:webHidden/>
+              </w:rPr>
+            </w:r>
+            <w:r>
+              <w:rPr>
+                <w:noProof/>
+                <w:webHidden/>
+              </w:rPr>
+              <w:fldChar w:fldCharType="separate"/>
+            </w:r>
+            <w:r>
+              <w:rPr>
+                <w:noProof/>
+                <w:webHidden/>
+              </w:rPr>
+              <w:t>3</w:t>
+            </w:r>
+            <w:r>
+              <w:rPr>
+                <w:noProof/>
+                <w:webHidden/>
+              </w:rPr>
+              <w:fldChar w:fldCharType="end"/>
+            </w:r>
+          </w:hyperlink>
+        </w:p>
+        <w:p>
+          <w:pPr>
+            <w:pStyle w:val="TOC2"/>
+            <w:tabs>
+              <w:tab w:val="right" w:leader="dot" w:pos="9016"/>
+            </w:tabs>
+            <w:rPr>
+              <w:noProof/>
+            </w:rPr>
+          </w:pPr>
+          <w:hyperlink w:anchor="_Toc491467670" w:history="1">
+            <w:r>
+              <w:rPr>
+                <w:rStyle w:val="Hyperlink"/>
+                <w:noProof/>
+              </w:rPr>
+              <w:t>3.3 Setting View</w:t>
+            </w:r>
+            <w:r>
+              <w:rPr>
+                <w:noProof/>
+                <w:webHidden/>
+              </w:rPr>
+              <w:tab/>
+            </w:r>
+            <w:r>
+              <w:rPr>
+                <w:noProof/>
+                <w:webHidden/>
+              </w:rPr>
+              <w:fldChar w:fldCharType="begin"/>
+            </w:r>
+            <w:r>
+              <w:rPr>
+                <w:noProof/>
+                <w:webHidden/>
+              </w:rPr>
+              <w:instrText xml:space="preserve"> PAGEREF _Toc491467670 \h </w:instrText>
+            </w:r>
+            <w:r>
+              <w:rPr>
+                <w:noProof/>
+                <w:webHidden/>
+              </w:rPr>
+            </w:r>
+            <w:r>
+              <w:rPr>
+                <w:noProof/>
+                <w:webHidden/>
+              </w:rPr>
+              <w:fldChar w:fldCharType="separate"/>
+            </w:r>
+            <w:r>
+              <w:rPr>
+                <w:noProof/>
+                <w:webHidden/>
+              </w:rPr>
+              <w:t>3</w:t>
+            </w:r>
+            <w:r>
+              <w:rPr>
+                <w:noProof/>
+                <w:webHidden/>
+              </w:rPr>
+              <w:fldChar w:fldCharType="end"/>
+            </w:r>
+          </w:hyperlink>
+        </w:p>
+        <w:p>
+          <w:pPr>
+            <w:pStyle w:val="TOC2"/>
+            <w:tabs>
+              <w:tab w:val="right" w:leader="dot" w:pos="9016"/>
+            </w:tabs>
+            <w:rPr>
+              <w:noProof/>
+            </w:rPr>
+          </w:pPr>
+          <w:hyperlink w:anchor="_Toc491467671" w:history="1">
+            <w:r>
+              <w:rPr>
+                <w:rStyle w:val="Hyperlink"/>
+                <w:noProof/>
+              </w:rPr>
+              <w:t>3.4 Menampilkan database di template</w:t>
+            </w:r>
+            <w:r>
+              <w:rPr>
+                <w:noProof/>
+                <w:webHidden/>
+              </w:rPr>
+              <w:tab/>
+            </w:r>
+            <w:r>
+              <w:rPr>
+                <w:noProof/>
+                <w:webHidden/>
+              </w:rPr>
+              <w:fldChar w:fldCharType="begin"/>
+            </w:r>
+            <w:r>
+              <w:rPr>
+                <w:noProof/>
+                <w:webHidden/>
+              </w:rPr>
+              <w:instrText xml:space="preserve"> PAGEREF _Toc491467671 \h </w:instrText>
+            </w:r>
+            <w:r>
+              <w:rPr>
+                <w:noProof/>
+                <w:webHidden/>
+              </w:rPr>
+            </w:r>
+            <w:r>
+              <w:rPr>
+                <w:noProof/>
+                <w:webHidden/>
+              </w:rPr>
+              <w:fldChar w:fldCharType="separate"/>
+            </w:r>
+            <w:r>
+              <w:rPr>
+                <w:noProof/>
+                <w:webHidden/>
+              </w:rPr>
+              <w:t>3</w:t>
+            </w:r>
+            <w:r>
+              <w:rPr>
+                <w:noProof/>
+                <w:webHidden/>
+              </w:rPr>
+              <w:fldChar w:fldCharType="end"/>
+            </w:r>
+          </w:hyperlink>
+        </w:p>
+        <w:p>
+          <w:pPr>
+            <w:pStyle w:val="TOC1"/>
+            <w:tabs>
+              <w:tab w:val="right" w:leader="dot" w:pos="9016"/>
+            </w:tabs>
+            <w:rPr>
+              <w:noProof/>
+            </w:rPr>
+          </w:pPr>
+          <w:hyperlink w:anchor="_Toc491467672" w:history="1">
+            <w:r>
+              <w:rPr>
+                <w:rStyle w:val="Hyperlink"/>
+                <w:noProof/>
+              </w:rPr>
+              <w:t>DAY 4</w:t>
+            </w:r>
+            <w:r>
+              <w:rPr>
+                <w:noProof/>
+                <w:webHidden/>
+              </w:rPr>
+              <w:tab/>
+            </w:r>
+            <w:r>
+              <w:rPr>
+                <w:noProof/>
+                <w:webHidden/>
+              </w:rPr>
+              <w:fldChar w:fldCharType="begin"/>
+            </w:r>
+            <w:r>
+              <w:rPr>
+                <w:noProof/>
+                <w:webHidden/>
+              </w:rPr>
+              <w:instrText xml:space="preserve"> PAGEREF _Toc491467672 \h </w:instrText>
+            </w:r>
+            <w:r>
+              <w:rPr>
+                <w:noProof/>
+                <w:webHidden/>
+              </w:rPr>
+            </w:r>
+            <w:r>
+              <w:rPr>
+                <w:noProof/>
+                <w:webHidden/>
+              </w:rPr>
+              <w:fldChar w:fldCharType="separate"/>
+            </w:r>
+            <w:r>
+              <w:rPr>
+                <w:noProof/>
+                <w:webHidden/>
+              </w:rPr>
+              <w:t>3</w:t>
+            </w:r>
+            <w:r>
+              <w:rPr>
+                <w:noProof/>
+                <w:webHidden/>
+              </w:rPr>
+              <w:fldChar w:fldCharType="end"/>
+            </w:r>
+          </w:hyperlink>
+        </w:p>
+        <w:p>
+          <w:pPr>
+            <w:pStyle w:val="TOC2"/>
+            <w:tabs>
+              <w:tab w:val="right" w:leader="dot" w:pos="9016"/>
+            </w:tabs>
+            <w:rPr>
+              <w:noProof/>
+            </w:rPr>
+          </w:pPr>
+          <w:hyperlink w:anchor="_Toc491467673" w:history="1">
+            <w:r>
+              <w:rPr>
+                <w:rStyle w:val="Hyperlink"/>
+                <w:noProof/>
+              </w:rPr>
+              <w:t>4.1 Membuat CRUD Manual</w:t>
+            </w:r>
+            <w:r>
+              <w:rPr>
+                <w:noProof/>
+                <w:webHidden/>
+              </w:rPr>
+              <w:tab/>
+            </w:r>
+            <w:r>
+              <w:rPr>
+                <w:noProof/>
+                <w:webHidden/>
+              </w:rPr>
+              <w:fldChar w:fldCharType="begin"/>
+            </w:r>
+            <w:r>
+              <w:rPr>
+                <w:noProof/>
+                <w:webHidden/>
+              </w:rPr>
+              <w:instrText xml:space="preserve"> PAGEREF _Toc491467673 \h </w:instrText>
+            </w:r>
+            <w:r>
+              <w:rPr>
+                <w:noProof/>
+                <w:webHidden/>
+              </w:rPr>
+            </w:r>
+            <w:r>
+              <w:rPr>
+                <w:noProof/>
+                <w:webHidden/>
+              </w:rPr>
+              <w:fldChar w:fldCharType="separate"/>
+            </w:r>
+            <w:r>
+              <w:rPr>
+                <w:noProof/>
+                <w:webHidden/>
+              </w:rPr>
+              <w:t>3</w:t>
+            </w:r>
+            <w:r>
+              <w:rPr>
+                <w:noProof/>
+                <w:webHidden/>
+              </w:rPr>
+              <w:fldChar w:fldCharType="end"/>
+            </w:r>
+          </w:hyperlink>
+        </w:p>
+        <w:p>
+          <w:pPr>
+            <w:pStyle w:val="TOC2"/>
+            <w:tabs>
+              <w:tab w:val="right" w:leader="dot" w:pos="9016"/>
+            </w:tabs>
+            <w:rPr>
+              <w:noProof/>
+            </w:rPr>
+          </w:pPr>
+          <w:hyperlink w:anchor="_Toc491467674" w:history="1">
+            <w:r>
+              <w:rPr>
+                <w:rStyle w:val="Hyperlink"/>
+                <w:noProof/>
+              </w:rPr>
+              <w:t>4.2 Pagination</w:t>
+            </w:r>
+            <w:r>
+              <w:rPr>
+                <w:noProof/>
+                <w:webHidden/>
+              </w:rPr>
+              <w:tab/>
+            </w:r>
+            <w:r>
+              <w:rPr>
+                <w:noProof/>
+                <w:webHidden/>
+              </w:rPr>
+              <w:fldChar w:fldCharType="begin"/>
+            </w:r>
+            <w:r>
+              <w:rPr>
+                <w:noProof/>
+                <w:webHidden/>
+              </w:rPr>
+              <w:instrText xml:space="preserve"> PAGEREF _Toc491467674 \h </w:instrText>
+            </w:r>
+            <w:r>
+              <w:rPr>
+                <w:noProof/>
+                <w:webHidden/>
+              </w:rPr>
+            </w:r>
+            <w:r>
+              <w:rPr>
+                <w:noProof/>
+                <w:webHidden/>
+              </w:rPr>
+              <w:fldChar w:fldCharType="separate"/>
+            </w:r>
+            <w:r>
+              <w:rPr>
+                <w:noProof/>
+                <w:webHidden/>
+              </w:rPr>
+              <w:t>3</w:t>
+            </w:r>
+            <w:r>
+              <w:rPr>
+                <w:noProof/>
+                <w:webHidden/>
+              </w:rPr>
+              <w:fldChar w:fldCharType="end"/>
+            </w:r>
+          </w:hyperlink>
+        </w:p>
+        <w:p>
+          <w:pPr>
+            <w:pStyle w:val="TOC2"/>
+            <w:tabs>
+              <w:tab w:val="right" w:leader="dot" w:pos="9016"/>
+            </w:tabs>
+            <w:rPr>
+              <w:noProof/>
+            </w:rPr>
+          </w:pPr>
+          <w:hyperlink w:anchor="_Toc491467675" w:history="1">
+            <w:r>
+              <w:rPr>
+                <w:rStyle w:val="Hyperlink"/>
+                <w:noProof/>
+              </w:rPr>
+              <w:t>4.3 upload foto CI</w:t>
+            </w:r>
+            <w:r>
+              <w:rPr>
+                <w:noProof/>
+                <w:webHidden/>
+              </w:rPr>
+              <w:tab/>
+            </w:r>
+            <w:r>
+              <w:rPr>
+                <w:noProof/>
+                <w:webHidden/>
+              </w:rPr>
+              <w:fldChar w:fldCharType="begin"/>
+            </w:r>
+            <w:r>
+              <w:rPr>
+                <w:noProof/>
+                <w:webHidden/>
+              </w:rPr>
+              <w:instrText xml:space="preserve"> PAGEREF _Toc491467675 \h </w:instrText>
+            </w:r>
+            <w:r>
+              <w:rPr>
+                <w:noProof/>
+                <w:webHidden/>
+              </w:rPr>
+            </w:r>
+            <w:r>
+              <w:rPr>
+                <w:noProof/>
+                <w:webHidden/>
+              </w:rPr>
+              <w:fldChar w:fldCharType="separate"/>
+            </w:r>
+            <w:r>
+              <w:rPr>
+                <w:noProof/>
+                <w:webHidden/>
+              </w:rPr>
+              <w:t>3</w:t>
+            </w:r>
+            <w:r>
+              <w:rPr>
+                <w:noProof/>
+                <w:webHidden/>
+              </w:rPr>
+              <w:fldChar w:fldCharType="end"/>
+            </w:r>
+          </w:hyperlink>
+        </w:p>
+        <w:p>
+          <w:pPr>
+            <w:pStyle w:val="TOC2"/>
+            <w:tabs>
+              <w:tab w:val="right" w:leader="dot" w:pos="9016"/>
+            </w:tabs>
+            <w:rPr>
+              <w:noProof/>
+            </w:rPr>
+          </w:pPr>
+          <w:hyperlink w:anchor="_Toc491467676" w:history="1">
+            <w:r>
+              <w:rPr>
+                <w:rStyle w:val="Hyperlink"/>
+                <w:noProof/>
+              </w:rPr>
+              <w:t>4.4 relasi database menggunakan CI</w:t>
+            </w:r>
+            <w:r>
+              <w:rPr>
+                <w:noProof/>
+                <w:webHidden/>
+              </w:rPr>
+              <w:tab/>
+            </w:r>
+            <w:r>
+              <w:rPr>
+                <w:noProof/>
+                <w:webHidden/>
+              </w:rPr>
+              <w:fldChar w:fldCharType="begin"/>
+            </w:r>
+            <w:r>
+              <w:rPr>
+                <w:noProof/>
+                <w:webHidden/>
+              </w:rPr>
+              <w:instrText xml:space="preserve"> PAGEREF _Toc491467676 \h </w:instrText>
+            </w:r>
+            <w:r>
+              <w:rPr>
+                <w:noProof/>
+                <w:webHidden/>
+              </w:rPr>
+            </w:r>
+            <w:r>
+              <w:rPr>
+                <w:noProof/>
+                <w:webHidden/>
+              </w:rPr>
+              <w:fldChar w:fldCharType="separate"/>
+            </w:r>
+            <w:r>
+              <w:rPr>
+                <w:noProof/>
+                <w:webHidden/>
+              </w:rPr>
+              <w:t>3</w:t>
+            </w:r>
+            <w:r>
+              <w:rPr>
+                <w:noProof/>
+                <w:webHidden/>
+              </w:rPr>
+              <w:fldChar w:fldCharType="end"/>
+            </w:r>
+          </w:hyperlink>
+        </w:p>
+        <w:p>
+          <w:pPr>
+            <w:pStyle w:val="TOC1"/>
+            <w:tabs>
+              <w:tab w:val="right" w:leader="dot" w:pos="9016"/>
+            </w:tabs>
+            <w:rPr>
+              <w:noProof/>
+            </w:rPr>
+          </w:pPr>
+          <w:hyperlink w:anchor="_Toc491467677" w:history="1">
+            <w:r>
+              <w:rPr>
+                <w:rStyle w:val="Hyperlink"/>
+                <w:noProof/>
+              </w:rPr>
+              <w:t>DAY 5</w:t>
+            </w:r>
+            <w:r>
+              <w:rPr>
+                <w:noProof/>
+                <w:webHidden/>
+              </w:rPr>
+              <w:tab/>
+            </w:r>
+            <w:r>
+              <w:rPr>
+                <w:noProof/>
+                <w:webHidden/>
+              </w:rPr>
+              <w:fldChar w:fldCharType="begin"/>
+            </w:r>
+            <w:r>
+              <w:rPr>
+                <w:noProof/>
+                <w:webHidden/>
+              </w:rPr>
+              <w:instrText xml:space="preserve"> PAGEREF _Toc491467677 \h </w:instrText>
+            </w:r>
+            <w:r>
+              <w:rPr>
+                <w:noProof/>
+                <w:webHidden/>
+              </w:rPr>
+            </w:r>
+            <w:r>
+              <w:rPr>
+                <w:noProof/>
+                <w:webHidden/>
+              </w:rPr>
+              <w:fldChar w:fldCharType="separate"/>
+            </w:r>
+            <w:r>
+              <w:rPr>
+                <w:noProof/>
+                <w:webHidden/>
+              </w:rPr>
+              <w:t>3</w:t>
+            </w:r>
+            <w:r>
+              <w:rPr>
+                <w:noProof/>
+                <w:webHidden/>
+              </w:rPr>
+              <w:fldChar w:fldCharType="end"/>
+            </w:r>
+          </w:hyperlink>
+        </w:p>
+        <w:p>
+          <w:pPr>
+            <w:pStyle w:val="TOC2"/>
+            <w:tabs>
+              <w:tab w:val="right" w:leader="dot" w:pos="9016"/>
+            </w:tabs>
+            <w:rPr>
+              <w:noProof/>
+            </w:rPr>
+          </w:pPr>
+          <w:hyperlink w:anchor="_Toc491467678" w:history="1">
+            <w:r>
+              <w:rPr>
+                <w:rStyle w:val="Hyperlink"/>
+                <w:noProof/>
+              </w:rPr>
+              <w:t>5.1 hak akses login authentification</w:t>
+            </w:r>
+            <w:r>
+              <w:rPr>
+                <w:noProof/>
+                <w:webHidden/>
+              </w:rPr>
+              <w:tab/>
+            </w:r>
+            <w:r>
+              <w:rPr>
+                <w:noProof/>
+                <w:webHidden/>
+              </w:rPr>
+              <w:fldChar w:fldCharType="begin"/>
+            </w:r>
+            <w:r>
+              <w:rPr>
+                <w:noProof/>
+                <w:webHidden/>
+              </w:rPr>
+              <w:instrText xml:space="preserve"> PAGEREF _Toc491467678 \h </w:instrText>
+            </w:r>
+            <w:r>
+              <w:rPr>
+                <w:noProof/>
+                <w:webHidden/>
+              </w:rPr>
+            </w:r>
+            <w:r>
+              <w:rPr>
+                <w:noProof/>
+                <w:webHidden/>
+              </w:rPr>
+              <w:fldChar w:fldCharType="separate"/>
+            </w:r>
+            <w:r>
+              <w:rPr>
+                <w:noProof/>
+                <w:webHidden/>
+              </w:rPr>
+              <w:t>3</w:t>
+            </w:r>
+            <w:r>
+              <w:rPr>
+                <w:noProof/>
+                <w:webHidden/>
+              </w:rPr>
+              <w:fldChar w:fldCharType="end"/>
+            </w:r>
+          </w:hyperlink>
+        </w:p>
+        <w:p>
+          <w:pPr>
+            <w:pStyle w:val="TOC2"/>
+            <w:tabs>
+              <w:tab w:val="right" w:leader="dot" w:pos="9016"/>
+            </w:tabs>
+            <w:rPr>
+              <w:noProof/>
+            </w:rPr>
+          </w:pPr>
+          <w:hyperlink w:anchor="_Toc491467679" w:history="1">
+            <w:r>
+              <w:rPr>
+                <w:rStyle w:val="Hyperlink"/>
+                <w:noProof/>
+              </w:rPr>
+              <w:t>5.2 Membuat sistem informasi menggunakan CCM (CI CRUD MANIA)</w:t>
+            </w:r>
+            <w:r>
+              <w:rPr>
+                <w:noProof/>
+                <w:webHidden/>
+              </w:rPr>
+              <w:tab/>
+            </w:r>
+            <w:r>
+              <w:rPr>
+                <w:noProof/>
+                <w:webHidden/>
+              </w:rPr>
+              <w:fldChar w:fldCharType="begin"/>
+            </w:r>
+            <w:r>
+              <w:rPr>
+                <w:noProof/>
+                <w:webHidden/>
+              </w:rPr>
+              <w:instrText xml:space="preserve"> PAGEREF _Toc491467679 \h </w:instrText>
+            </w:r>
+            <w:r>
+              <w:rPr>
+                <w:noProof/>
+                <w:webHidden/>
+              </w:rPr>
+            </w:r>
+            <w:r>
+              <w:rPr>
+                <w:noProof/>
+                <w:webHidden/>
+              </w:rPr>
+              <w:fldChar w:fldCharType="separate"/>
+            </w:r>
+            <w:r>
+              <w:rPr>
+                <w:noProof/>
+                <w:webHidden/>
+              </w:rPr>
+              <w:t>3</w:t>
+            </w:r>
+            <w:r>
+              <w:rPr>
+                <w:noProof/>
+                <w:webHidden/>
+              </w:rPr>
+              <w:fldChar w:fldCharType="end"/>
+            </w:r>
+          </w:hyperlink>
+        </w:p>
+        <w:p>
+          <w:r>
+            <w:rPr>
+              <w:b/>
+              <w:bCs/>
+              <w:noProof/>
+            </w:rPr>
+            <w:fldChar w:fldCharType="end"/>
+          </w:r>
+        </w:p>
+      </w:sdtContent>
+    </w:sdt>
+    <w:p>
+      <w:pPr>
+        <w:rPr>
+          <w:rFonts w:ascii="Times New Roman" w:eastAsiaTheme="majorEastAsia" w:hAnsi="Times New Roman" w:cstheme="majorBidi"/>
+          <w:b/>
+          <w:sz w:val="32"/>
+          <w:szCs w:val="32"/>
+        </w:rPr>
+      </w:pPr>
+      <w:r>
+        <w:br w:type="page"/>
+      </w:r>
+    </w:p>
+    <w:p>
+      <w:pPr>
+        <w:pStyle w:val="Heading1"/>
+      </w:pPr>
+      <w:bookmarkStart w:id="0" w:name="_Toc491467652"/>
+      <w:r>
+        <w:lastRenderedPageBreak/>
+        <w:t>DAY 1</w:t>
+      </w:r>
       <w:bookmarkEnd w:id="0"/>
     </w:p>
+    <w:p>
+      <w:pPr>
+        <w:pStyle w:val="Heading2"/>
+        <w:numPr>
+          <w:ilvl w:val="1"/>
+          <w:numId w:val="1"/>
+        </w:numPr>
+      </w:pPr>
+      <w:bookmarkStart w:id="1" w:name="_Toc491467653"/>
+      <w:r>
+        <w:t>Install Text Editor</w:t>
+      </w:r>
+      <w:bookmarkEnd w:id="1"/>
+    </w:p>
+    <w:p>
+      <w:pPr>
+        <w:pStyle w:val="Heading3"/>
+        <w:numPr>
+          <w:ilvl w:val="2"/>
+          <w:numId w:val="1"/>
+        </w:numPr>
+        <w:ind w:left="567" w:hanging="567"/>
+      </w:pPr>
+      <w:bookmarkStart w:id="2" w:name="_Toc491467654"/>
+      <w:r>
+        <w:t>Sublime Text 3</w:t>
+      </w:r>
+      <w:bookmarkEnd w:id="2"/>
+    </w:p>
+    <w:p>
+      <w:pPr>
+        <w:pStyle w:val="Heading3"/>
+      </w:pPr>
+      <w:bookmarkStart w:id="3" w:name="_Toc491467655"/>
+      <w:r>
+        <w:t>1.1.2 Install Package Control</w:t>
+      </w:r>
+      <w:bookmarkEnd w:id="3"/>
+      <w:r>
+        <w:t xml:space="preserve"> </w:t>
+      </w:r>
+    </w:p>
+    <w:p>
+      <w:pPr>
+        <w:pStyle w:val="Heading2"/>
+      </w:pPr>
+      <w:bookmarkStart w:id="4" w:name="_Toc491467656"/>
+      <w:r>
+        <w:t>1.2 Intoduction Codeigniter User Guide</w:t>
+      </w:r>
+      <w:bookmarkEnd w:id="4"/>
+    </w:p>
+    <w:p>
+      <w:pPr>
+        <w:pStyle w:val="Heading2"/>
+      </w:pPr>
+      <w:bookmarkStart w:id="5" w:name="_Toc491467657"/>
+      <w:r>
+        <w:t>1.3 Mengenal MVC</w:t>
+      </w:r>
+      <w:bookmarkEnd w:id="5"/>
+      <w:r>
+        <w:t xml:space="preserve"> </w:t>
+      </w:r>
+      <w:bookmarkStart w:id="6" w:name="_GoBack"/>
+      <w:bookmarkEnd w:id="6"/>
+    </w:p>
+    <w:p>
+      <w:pPr>
+        <w:pStyle w:val="Heading2"/>
+      </w:pPr>
+      <w:bookmarkStart w:id="7" w:name="_Toc491467658"/>
+      <w:r>
+        <w:t>1</w:t>
+      </w:r>
+      <w:r>
+        <w:t>.4 Menjelaskan MVC Coding</w:t>
+      </w:r>
+      <w:bookmarkEnd w:id="7"/>
+    </w:p>
+    <w:p>
+      <w:pPr>
+        <w:pStyle w:val="Heading2"/>
+      </w:pPr>
+      <w:bookmarkStart w:id="8" w:name="_Toc491467659"/>
+      <w:r>
+        <w:t>1.5 Mengenal OOP Framework</w:t>
+      </w:r>
+      <w:bookmarkEnd w:id="8"/>
+    </w:p>
+    <w:p/>
+    <w:p>
+      <w:pPr>
+        <w:pStyle w:val="Heading1"/>
+      </w:pPr>
+      <w:bookmarkStart w:id="9" w:name="_Toc491467660"/>
+      <w:r>
+        <w:t>DAY 2</w:t>
+      </w:r>
+      <w:bookmarkEnd w:id="9"/>
+    </w:p>
+    <w:p>
+      <w:pPr>
+        <w:pStyle w:val="Heading2"/>
+      </w:pPr>
+      <w:bookmarkStart w:id="10" w:name="_Toc491467661"/>
+      <w:r>
+        <w:t>2.1</w:t>
+      </w:r>
+      <w:r>
+        <w:t xml:space="preserve"> Setting config dan routes</w:t>
+      </w:r>
+      <w:bookmarkEnd w:id="10"/>
+    </w:p>
+    <w:p>
+      <w:pPr>
+        <w:pStyle w:val="Heading2"/>
+      </w:pPr>
+      <w:bookmarkStart w:id="11" w:name="_Toc491467662"/>
+      <w:r>
+        <w:t>2.2</w:t>
+      </w:r>
+      <w:r>
+        <w:t xml:space="preserve"> Menghilangkan index.php</w:t>
+      </w:r>
+      <w:bookmarkEnd w:id="11"/>
+    </w:p>
+    <w:p>
+      <w:pPr>
+        <w:pStyle w:val="Heading2"/>
+      </w:pPr>
+      <w:bookmarkStart w:id="12" w:name="_Toc491467663"/>
+      <w:r>
+        <w:t>2.3</w:t>
+      </w:r>
+      <w:r>
+        <w:t xml:space="preserve"> Membuka Web Codeigniter di localhost</w:t>
+      </w:r>
+      <w:bookmarkEnd w:id="12"/>
+    </w:p>
+    <w:p>
+      <w:pPr>
+        <w:pStyle w:val="Heading2"/>
+      </w:pPr>
+      <w:bookmarkStart w:id="13" w:name="_Toc491467664"/>
+      <w:r>
+        <w:t>2.4</w:t>
+      </w:r>
+      <w:r>
+        <w:t xml:space="preserve"> Setting database.php</w:t>
+      </w:r>
+      <w:bookmarkEnd w:id="13"/>
+      <w:r>
+        <w:t xml:space="preserve"> </w:t>
+      </w:r>
+    </w:p>
+    <w:p>
+      <w:pPr>
+        <w:pStyle w:val="Heading2"/>
+      </w:pPr>
+      <w:bookmarkStart w:id="14" w:name="_Toc491467665"/>
+      <w:r>
+        <w:t>2.5</w:t>
+      </w:r>
+      <w:r>
+        <w:t xml:space="preserve"> Menampilkan database</w:t>
+      </w:r>
+      <w:bookmarkEnd w:id="14"/>
+    </w:p>
+    <w:p>
+      <w:pPr>
+        <w:pStyle w:val="Heading2"/>
+      </w:pPr>
+      <w:bookmarkStart w:id="15" w:name="_Toc491467666"/>
+      <w:r>
+        <w:t>2.6</w:t>
+      </w:r>
+      <w:r>
+        <w:t xml:space="preserve"> Generating Query Result (result_aray(), result(), dll)</w:t>
+      </w:r>
+      <w:bookmarkEnd w:id="15"/>
+    </w:p>
+    <w:p/>
+    <w:p>
+      <w:pPr>
+        <w:pStyle w:val="Heading1"/>
+      </w:pPr>
+      <w:bookmarkStart w:id="16" w:name="_Toc491467667"/>
+      <w:r>
+        <w:t>DAY 3</w:t>
+      </w:r>
+      <w:bookmarkEnd w:id="16"/>
+    </w:p>
+    <w:p>
+      <w:pPr>
+        <w:pStyle w:val="Heading2"/>
+      </w:pPr>
+      <w:bookmarkStart w:id="17" w:name="_Toc491467668"/>
+      <w:r>
+        <w:t>3.1</w:t>
+      </w:r>
+      <w:r>
+        <w:t xml:space="preserve"> Download template</w:t>
+      </w:r>
+      <w:bookmarkEnd w:id="17"/>
+      <w:r>
+        <w:t xml:space="preserve"> </w:t>
+      </w:r>
+    </w:p>
+    <w:p>
+      <w:pPr>
+        <w:pStyle w:val="Heading2"/>
+      </w:pPr>
+      <w:bookmarkStart w:id="18" w:name="_Toc491467669"/>
+      <w:r>
+        <w:t>3.2</w:t>
+      </w:r>
+      <w:r>
+        <w:t xml:space="preserve"> konfigurasi template dan codeigniter</w:t>
+      </w:r>
+      <w:bookmarkEnd w:id="18"/>
+    </w:p>
+    <w:p>
+      <w:pPr>
+        <w:pStyle w:val="Heading2"/>
+      </w:pPr>
+      <w:bookmarkStart w:id="19" w:name="_Toc491467670"/>
+      <w:r>
+        <w:t>3.3</w:t>
+      </w:r>
+      <w:r>
+        <w:t xml:space="preserve"> Setting View</w:t>
+      </w:r>
+      <w:bookmarkEnd w:id="19"/>
+    </w:p>
+    <w:p>
+      <w:pPr>
+        <w:pStyle w:val="Heading2"/>
+      </w:pPr>
+      <w:bookmarkStart w:id="20" w:name="_Toc491467671"/>
+      <w:r>
+        <w:t>3.4</w:t>
+      </w:r>
+      <w:r>
+        <w:t xml:space="preserve"> Menampilkan database di template</w:t>
+      </w:r>
+      <w:bookmarkEnd w:id="20"/>
+    </w:p>
+    <w:p/>
+    <w:p>
+      <w:pPr>
+        <w:pStyle w:val="Heading1"/>
+      </w:pPr>
+      <w:bookmarkStart w:id="21" w:name="_Toc491467672"/>
+      <w:r>
+        <w:t>DAY 4</w:t>
+      </w:r>
+      <w:bookmarkEnd w:id="21"/>
+    </w:p>
+    <w:p>
+      <w:pPr>
+        <w:pStyle w:val="Heading2"/>
+      </w:pPr>
+      <w:bookmarkStart w:id="22" w:name="_Toc491467673"/>
+      <w:r>
+        <w:t>4.1</w:t>
+      </w:r>
+      <w:r>
+        <w:t xml:space="preserve"> Membuat CRUD Manual</w:t>
+      </w:r>
+      <w:bookmarkEnd w:id="22"/>
+    </w:p>
+    <w:p>
+      <w:pPr>
+        <w:pStyle w:val="Heading2"/>
+      </w:pPr>
+      <w:bookmarkStart w:id="23" w:name="_Toc491467674"/>
+      <w:r>
+        <w:t>4.2</w:t>
+      </w:r>
+      <w:r>
+        <w:t xml:space="preserve"> Pagination</w:t>
+      </w:r>
+      <w:bookmarkEnd w:id="23"/>
+    </w:p>
+    <w:p>
+      <w:pPr>
+        <w:pStyle w:val="Heading2"/>
+      </w:pPr>
+      <w:bookmarkStart w:id="24" w:name="_Toc491467675"/>
+      <w:r>
+        <w:t>4.3</w:t>
+      </w:r>
+      <w:r>
+        <w:t xml:space="preserve"> upload foto CI</w:t>
+      </w:r>
+      <w:bookmarkEnd w:id="24"/>
+    </w:p>
+    <w:p>
+      <w:pPr>
+        <w:pStyle w:val="Heading2"/>
+      </w:pPr>
+      <w:bookmarkStart w:id="25" w:name="_Toc491467676"/>
+      <w:r>
+        <w:t>4.4</w:t>
+      </w:r>
+      <w:r>
+        <w:t xml:space="preserve"> relasi database menggunakan CI</w:t>
+      </w:r>
+      <w:bookmarkEnd w:id="25"/>
+    </w:p>
+    <w:p/>
+    <w:p>
+      <w:pPr>
+        <w:pStyle w:val="Heading1"/>
+      </w:pPr>
+      <w:bookmarkStart w:id="26" w:name="_Toc491467677"/>
+      <w:r>
+        <w:t>DAY 5</w:t>
+      </w:r>
+      <w:bookmarkEnd w:id="26"/>
+    </w:p>
+    <w:p>
+      <w:pPr>
+        <w:pStyle w:val="Heading2"/>
+      </w:pPr>
+      <w:bookmarkStart w:id="27" w:name="_Toc491467678"/>
+      <w:r>
+        <w:t>5.1</w:t>
+      </w:r>
+      <w:r>
+        <w:t xml:space="preserve"> hak akses login authentification</w:t>
+      </w:r>
+      <w:bookmarkEnd w:id="27"/>
+    </w:p>
+    <w:p>
+      <w:pPr>
+        <w:pStyle w:val="Heading2"/>
+      </w:pPr>
+      <w:bookmarkStart w:id="28" w:name="_Toc491467679"/>
+      <w:r>
+        <w:t>5.2</w:t>
+      </w:r>
+      <w:r>
+        <w:t xml:space="preserve"> Membuat sistem informasi menggunakan CCM (CI CRUD MANIA)</w:t>
+      </w:r>
+      <w:bookmarkEnd w:id="28"/>
+    </w:p>
+    <w:p/>
+    <w:p/>
     <w:sectPr>
       <w:pgSz w:w="11906" w:h="16838"/>
       <w:pgMar w:top="1440" w:right="1440" w:bottom="1440" w:left="1440" w:header="708" w:footer="708" w:gutter="0"/>
@@ -31,6 +2421,127 @@
     </w:sectPr>
   </w:body>
 </w:document>
+</file>
+
+<file path=word/numbering.xml><?xml version="1.0" encoding="utf-8"?>
+<w:numbering xmlns:wpc="http://schemas.microsoft.com/office/word/2010/wordprocessingCanvas" xmlns:mc="http://schemas.openxmlformats.org/markup-compatibility/2006" xmlns:o="urn:schemas-microsoft-com:office:office" xmlns:r="http://schemas.openxmlformats.org/officeDocument/2006/relationships" xmlns:m="http://schemas.openxmlformats.org/officeDocument/2006/math" xmlns:v="urn:schemas-microsoft-com:vml" xmlns:wp14="http://schemas.microsoft.com/office/word/2010/wordprocessingDrawing" xmlns:wp="http://schemas.openxmlformats.org/drawingml/2006/wordprocessingDrawing" xmlns:w10="urn:schemas-microsoft-com:office:word" xmlns:w="http://schemas.openxmlformats.org/wordprocessingml/2006/main" xmlns:w14="http://schemas.microsoft.com/office/word/2010/wordml" xmlns:w15="http://schemas.microsoft.com/office/word/2012/wordml" xmlns:wpg="http://schemas.microsoft.com/office/word/2010/wordprocessingGroup" xmlns:wpi="http://schemas.microsoft.com/office/word/2010/wordprocessingInk" xmlns:wne="http://schemas.microsoft.com/office/word/2006/wordml" xmlns:wps="http://schemas.microsoft.com/office/word/2010/wordprocessingShape" mc:Ignorable="w14 w15 wp14">
+  <w:abstractNum w:abstractNumId="0">
+    <w:nsid w:val="5FD65180"/>
+    <w:multiLevelType w:val="multilevel"/>
+    <w:tmpl w:val="3FDAE2DE"/>
+    <w:lvl w:ilvl="0">
+      <w:start w:val="1"/>
+      <w:numFmt w:val="decimal"/>
+      <w:lvlText w:val="%1"/>
+      <w:lvlJc w:val="left"/>
+      <w:pPr>
+        <w:ind w:left="360" w:hanging="360"/>
+      </w:pPr>
+      <w:rPr>
+        <w:rFonts w:hint="default"/>
+      </w:rPr>
+    </w:lvl>
+    <w:lvl w:ilvl="1">
+      <w:start w:val="1"/>
+      <w:numFmt w:val="decimal"/>
+      <w:lvlText w:val="%1.%2"/>
+      <w:lvlJc w:val="left"/>
+      <w:pPr>
+        <w:ind w:left="360" w:hanging="360"/>
+      </w:pPr>
+      <w:rPr>
+        <w:rFonts w:hint="default"/>
+      </w:rPr>
+    </w:lvl>
+    <w:lvl w:ilvl="2">
+      <w:start w:val="1"/>
+      <w:numFmt w:val="decimal"/>
+      <w:lvlText w:val="%1.%2.%3"/>
+      <w:lvlJc w:val="left"/>
+      <w:pPr>
+        <w:ind w:left="720" w:hanging="720"/>
+      </w:pPr>
+      <w:rPr>
+        <w:rFonts w:hint="default"/>
+      </w:rPr>
+    </w:lvl>
+    <w:lvl w:ilvl="3">
+      <w:start w:val="1"/>
+      <w:numFmt w:val="decimal"/>
+      <w:lvlText w:val="%1.%2.%3.%4"/>
+      <w:lvlJc w:val="left"/>
+      <w:pPr>
+        <w:ind w:left="720" w:hanging="720"/>
+      </w:pPr>
+      <w:rPr>
+        <w:rFonts w:hint="default"/>
+      </w:rPr>
+    </w:lvl>
+    <w:lvl w:ilvl="4">
+      <w:start w:val="1"/>
+      <w:numFmt w:val="decimal"/>
+      <w:lvlText w:val="%1.%2.%3.%4.%5"/>
+      <w:lvlJc w:val="left"/>
+      <w:pPr>
+        <w:ind w:left="1080" w:hanging="1080"/>
+      </w:pPr>
+      <w:rPr>
+        <w:rFonts w:hint="default"/>
+      </w:rPr>
+    </w:lvl>
+    <w:lvl w:ilvl="5">
+      <w:start w:val="1"/>
+      <w:numFmt w:val="decimal"/>
+      <w:lvlText w:val="%1.%2.%3.%4.%5.%6"/>
+      <w:lvlJc w:val="left"/>
+      <w:pPr>
+        <w:ind w:left="1080" w:hanging="1080"/>
+      </w:pPr>
+      <w:rPr>
+        <w:rFonts w:hint="default"/>
+      </w:rPr>
+    </w:lvl>
+    <w:lvl w:ilvl="6">
+      <w:start w:val="1"/>
+      <w:numFmt w:val="decimal"/>
+      <w:lvlText w:val="%1.%2.%3.%4.%5.%6.%7"/>
+      <w:lvlJc w:val="left"/>
+      <w:pPr>
+        <w:ind w:left="1440" w:hanging="1440"/>
+      </w:pPr>
+      <w:rPr>
+        <w:rFonts w:hint="default"/>
+      </w:rPr>
+    </w:lvl>
+    <w:lvl w:ilvl="7">
+      <w:start w:val="1"/>
+      <w:numFmt w:val="decimal"/>
+      <w:lvlText w:val="%1.%2.%3.%4.%5.%6.%7.%8"/>
+      <w:lvlJc w:val="left"/>
+      <w:pPr>
+        <w:ind w:left="1440" w:hanging="1440"/>
+      </w:pPr>
+      <w:rPr>
+        <w:rFonts w:hint="default"/>
+      </w:rPr>
+    </w:lvl>
+    <w:lvl w:ilvl="8">
+      <w:start w:val="1"/>
+      <w:numFmt w:val="decimal"/>
+      <w:lvlText w:val="%1.%2.%3.%4.%5.%6.%7.%8.%9"/>
+      <w:lvlJc w:val="left"/>
+      <w:pPr>
+        <w:ind w:left="1440" w:hanging="1440"/>
+      </w:pPr>
+      <w:rPr>
+        <w:rFonts w:hint="default"/>
+      </w:rPr>
+    </w:lvl>
+  </w:abstractNum>
+  <w:num w:numId="1">
+    <w:abstractNumId w:val="0"/>
+  </w:num>
+</w:numbering>
 </file>
 
 <file path=word/styles.xml><?xml version="1.0" encoding="utf-8"?>
@@ -472,6 +2983,28 @@
       <w:szCs w:val="26"/>
     </w:rPr>
   </w:style>
+  <w:style w:type="paragraph" w:styleId="Heading3">
+    <w:name w:val="heading 3"/>
+    <w:basedOn w:val="Normal"/>
+    <w:next w:val="Normal"/>
+    <w:link w:val="Heading3Char"/>
+    <w:uiPriority w:val="9"/>
+    <w:unhideWhenUsed/>
+    <w:qFormat/>
+    <w:rsid w:val="009C7E71"/>
+    <w:pPr>
+      <w:keepNext/>
+      <w:keepLines/>
+      <w:spacing w:before="40" w:after="0"/>
+      <w:outlineLvl w:val="2"/>
+    </w:pPr>
+    <w:rPr>
+      <w:rFonts w:asciiTheme="majorHAnsi" w:eastAsiaTheme="majorEastAsia" w:hAnsiTheme="majorHAnsi" w:cstheme="majorBidi"/>
+      <w:color w:val="1F4D78" w:themeColor="accent1" w:themeShade="7F"/>
+      <w:sz w:val="24"/>
+      <w:szCs w:val="24"/>
+    </w:rPr>
+  </w:style>
   <w:style w:type="character" w:default="1" w:styleId="DefaultParagraphFont">
     <w:name w:val="Default Paragraph Font"/>
     <w:uiPriority w:val="1"/>
@@ -523,6 +3056,97 @@
       <w:b/>
       <w:sz w:val="32"/>
       <w:szCs w:val="32"/>
+    </w:rPr>
+  </w:style>
+  <w:style w:type="character" w:customStyle="1" w:styleId="Heading3Char">
+    <w:name w:val="Heading 3 Char"/>
+    <w:basedOn w:val="DefaultParagraphFont"/>
+    <w:link w:val="Heading3"/>
+    <w:uiPriority w:val="9"/>
+    <w:rsid w:val="009C7E71"/>
+    <w:rPr>
+      <w:rFonts w:asciiTheme="majorHAnsi" w:eastAsiaTheme="majorEastAsia" w:hAnsiTheme="majorHAnsi" w:cstheme="majorBidi"/>
+      <w:color w:val="1F4D78" w:themeColor="accent1" w:themeShade="7F"/>
+      <w:sz w:val="24"/>
+      <w:szCs w:val="24"/>
+    </w:rPr>
+  </w:style>
+  <w:style w:type="paragraph" w:styleId="ListParagraph">
+    <w:name w:val="List Paragraph"/>
+    <w:basedOn w:val="Normal"/>
+    <w:uiPriority w:val="34"/>
+    <w:qFormat/>
+    <w:rsid w:val="009C7E71"/>
+    <w:pPr>
+      <w:ind w:left="720"/>
+      <w:contextualSpacing/>
+    </w:pPr>
+  </w:style>
+  <w:style w:type="paragraph" w:styleId="TOCHeading">
+    <w:name w:val="TOC Heading"/>
+    <w:basedOn w:val="Heading1"/>
+    <w:next w:val="Normal"/>
+    <w:uiPriority w:val="39"/>
+    <w:unhideWhenUsed/>
+    <w:qFormat/>
+    <w:rsid w:val="007C209D"/>
+    <w:pPr>
+      <w:outlineLvl w:val="9"/>
+    </w:pPr>
+    <w:rPr>
+      <w:rFonts w:asciiTheme="majorHAnsi" w:hAnsiTheme="majorHAnsi"/>
+      <w:b w:val="0"/>
+      <w:color w:val="2E74B5" w:themeColor="accent1" w:themeShade="BF"/>
+      <w:lang w:val="en-US"/>
+    </w:rPr>
+  </w:style>
+  <w:style w:type="paragraph" w:styleId="TOC1">
+    <w:name w:val="toc 1"/>
+    <w:basedOn w:val="Normal"/>
+    <w:next w:val="Normal"/>
+    <w:autoRedefine/>
+    <w:uiPriority w:val="39"/>
+    <w:unhideWhenUsed/>
+    <w:rsid w:val="007C209D"/>
+    <w:pPr>
+      <w:spacing w:after="100"/>
+    </w:pPr>
+  </w:style>
+  <w:style w:type="paragraph" w:styleId="TOC2">
+    <w:name w:val="toc 2"/>
+    <w:basedOn w:val="Normal"/>
+    <w:next w:val="Normal"/>
+    <w:autoRedefine/>
+    <w:uiPriority w:val="39"/>
+    <w:unhideWhenUsed/>
+    <w:rsid w:val="007C209D"/>
+    <w:pPr>
+      <w:spacing w:after="100"/>
+      <w:ind w:left="220"/>
+    </w:pPr>
+  </w:style>
+  <w:style w:type="paragraph" w:styleId="TOC3">
+    <w:name w:val="toc 3"/>
+    <w:basedOn w:val="Normal"/>
+    <w:next w:val="Normal"/>
+    <w:autoRedefine/>
+    <w:uiPriority w:val="39"/>
+    <w:unhideWhenUsed/>
+    <w:rsid w:val="007C209D"/>
+    <w:pPr>
+      <w:spacing w:after="100"/>
+      <w:ind w:left="440"/>
+    </w:pPr>
+  </w:style>
+  <w:style w:type="character" w:styleId="Hyperlink">
+    <w:name w:val="Hyperlink"/>
+    <w:basedOn w:val="DefaultParagraphFont"/>
+    <w:uiPriority w:val="99"/>
+    <w:unhideWhenUsed/>
+    <w:rsid w:val="007C209D"/>
+    <w:rPr>
+      <w:color w:val="0563C1" w:themeColor="hyperlink"/>
+      <w:u w:val="single"/>
     </w:rPr>
   </w:style>
 </w:styles>
@@ -787,4 +3411,16 @@
     </a:ext>
   </a:extLst>
 </a:theme>
+</file>
+
+<file path=customXml/item1.xml><?xml version="1.0" encoding="utf-8"?>
+<b:Sources xmlns:b="http://schemas.openxmlformats.org/officeDocument/2006/bibliography" xmlns="http://schemas.openxmlformats.org/officeDocument/2006/bibliography" SelectedStyle="\APASixthEditionOfficeOnline.xsl" StyleName="APA" Version="6"/>
+</file>
+
+<file path=customXml/itemProps1.xml><?xml version="1.0" encoding="utf-8"?>
+<ds:datastoreItem xmlns:ds="http://schemas.openxmlformats.org/officeDocument/2006/customXml" ds:itemID="{ED6CA33F-34E0-4F49-A9B3-7E96EF444BF6}">
+  <ds:schemaRefs>
+    <ds:schemaRef ds:uri="http://schemas.openxmlformats.org/officeDocument/2006/bibliography"/>
+  </ds:schemaRefs>
+</ds:datastoreItem>
 </file>
</xml_diff>